<commit_message>
finished final scene draft 1
</commit_message>
<xml_diff>
--- a/Writer_Retreat/Final_Scene.docx
+++ b/Writer_Retreat/Final_Scene.docx
@@ -1430,14 +1430,62 @@
           <w:sz w:val="28"/>
           <w:szCs w:val="28"/>
         </w:rPr>
-        <w:t>you were willing to make for us, we have agreed to let you come to [DEMON HOMEWORLD], if you wish to stay with her.</w:t>
-      </w:r>
-      <w:r>
-        <w:rPr>
-          <w:sz w:val="28"/>
-          <w:szCs w:val="28"/>
-        </w:rPr>
-        <w:t xml:space="preserve"> Know that she will be cared for regardless, if you choose instead to stay wi-</w:t>
+        <w:t>you were willing to make for us, we have agreed to let you come to [DEMON HOMEWORLD</w:t>
+      </w:r>
+      <w:proofErr w:type="gramStart"/>
+      <w:r>
+        <w:rPr>
+          <w:sz w:val="28"/>
+          <w:szCs w:val="28"/>
+        </w:rPr>
+        <w:t>], if</w:t>
+      </w:r>
+      <w:proofErr w:type="gramEnd"/>
+      <w:r>
+        <w:rPr>
+          <w:sz w:val="28"/>
+          <w:szCs w:val="28"/>
+        </w:rPr>
+        <w:t xml:space="preserve"> you wish to stay with her.</w:t>
+      </w:r>
+      <w:r>
+        <w:rPr>
+          <w:sz w:val="28"/>
+          <w:szCs w:val="28"/>
+        </w:rPr>
+        <w:t xml:space="preserve"> Know that she will be cared for </w:t>
+      </w:r>
+      <w:proofErr w:type="gramStart"/>
+      <w:r>
+        <w:rPr>
+          <w:sz w:val="28"/>
+          <w:szCs w:val="28"/>
+        </w:rPr>
+        <w:t>regardless, if</w:t>
+      </w:r>
+      <w:proofErr w:type="gramEnd"/>
+      <w:r>
+        <w:rPr>
+          <w:sz w:val="28"/>
+          <w:szCs w:val="28"/>
+        </w:rPr>
+        <w:t xml:space="preserve"> you choose instead to stay </w:t>
+      </w:r>
+      <w:proofErr w:type="spellStart"/>
+      <w:r>
+        <w:rPr>
+          <w:sz w:val="28"/>
+          <w:szCs w:val="28"/>
+        </w:rPr>
+        <w:t>wi</w:t>
+      </w:r>
+      <w:proofErr w:type="spellEnd"/>
+      <w:r>
+        <w:rPr>
+          <w:sz w:val="28"/>
+          <w:szCs w:val="28"/>
+        </w:rPr>
+        <w:t>-</w:t>
       </w:r>
       <w:r>
         <w:rPr>
@@ -1768,6 +1816,761 @@
           <w:szCs w:val="28"/>
         </w:rPr>
         <w:t>She nodded. “That’s more like it,” she said, patting his cheek fondly.</w:t>
+      </w:r>
+    </w:p>
+    <w:p>
+      <w:pPr>
+        <w:rPr>
+          <w:sz w:val="28"/>
+          <w:szCs w:val="28"/>
+        </w:rPr>
+      </w:pPr>
+      <w:r>
+        <w:rPr>
+          <w:sz w:val="28"/>
+          <w:szCs w:val="28"/>
+        </w:rPr>
+        <w:t>Vylith approached Narzha and nodded. “I’m ready,” was all she said.</w:t>
+      </w:r>
+    </w:p>
+    <w:p>
+      <w:pPr>
+        <w:rPr>
+          <w:sz w:val="28"/>
+          <w:szCs w:val="28"/>
+        </w:rPr>
+      </w:pPr>
+      <w:r>
+        <w:rPr>
+          <w:sz w:val="28"/>
+          <w:szCs w:val="28"/>
+        </w:rPr>
+        <w:lastRenderedPageBreak/>
+        <w:t xml:space="preserve">Narzha nodded, then closed her eyes. Spacetime warped around Vylith’s core, and her image twisted inward as she was teleported to [DEMON HOMEWORLD]. </w:t>
+      </w:r>
+    </w:p>
+    <w:p>
+      <w:pPr>
+        <w:rPr>
+          <w:sz w:val="28"/>
+          <w:szCs w:val="28"/>
+        </w:rPr>
+      </w:pPr>
+      <w:r>
+        <w:rPr>
+          <w:sz w:val="28"/>
+          <w:szCs w:val="28"/>
+        </w:rPr>
+        <w:t>In a moment, she too was gone</w:t>
+      </w:r>
+      <w:r>
+        <w:rPr>
+          <w:sz w:val="28"/>
+          <w:szCs w:val="28"/>
+        </w:rPr>
+        <w:t>, leaving only Zo, Adyn, and M-Jenn standing between the great statue of Bini and the Demon Narzha.</w:t>
+      </w:r>
+    </w:p>
+    <w:p>
+      <w:pPr>
+        <w:rPr>
+          <w:sz w:val="28"/>
+          <w:szCs w:val="28"/>
+        </w:rPr>
+      </w:pPr>
+      <w:r>
+        <w:rPr>
+          <w:sz w:val="28"/>
+          <w:szCs w:val="28"/>
+        </w:rPr>
+        <w:t>“Will we ever see her again?” asked Zo.</w:t>
+      </w:r>
+    </w:p>
+    <w:p>
+      <w:pPr>
+        <w:rPr>
+          <w:sz w:val="28"/>
+          <w:szCs w:val="28"/>
+        </w:rPr>
+      </w:pPr>
+      <w:r>
+        <w:rPr>
+          <w:sz w:val="28"/>
+          <w:szCs w:val="28"/>
+        </w:rPr>
+        <w:t xml:space="preserve">“I doubt it, little one,” said Narzha. “Perhaps one day we will consider undoing the </w:t>
+      </w:r>
+      <w:r>
+        <w:rPr>
+          <w:sz w:val="28"/>
+          <w:szCs w:val="28"/>
+        </w:rPr>
+        <w:t>shields</w:t>
+      </w:r>
+      <w:r>
+        <w:rPr>
+          <w:sz w:val="28"/>
+          <w:szCs w:val="28"/>
+        </w:rPr>
+        <w:t xml:space="preserve"> between the worlds</w:t>
+      </w:r>
+      <w:r>
+        <w:rPr>
+          <w:sz w:val="28"/>
+          <w:szCs w:val="28"/>
+        </w:rPr>
+        <w:t xml:space="preserve">, but if so, it will likely not be soon. Only if a world demonstrates the ability to advance beyond strife and inequity would we consider </w:t>
+      </w:r>
+      <w:r>
+        <w:rPr>
+          <w:sz w:val="28"/>
+          <w:szCs w:val="28"/>
+        </w:rPr>
+        <w:t xml:space="preserve">taking </w:t>
+      </w:r>
+      <w:r>
+        <w:rPr>
+          <w:sz w:val="28"/>
+          <w:szCs w:val="28"/>
+        </w:rPr>
+        <w:t>such action</w:t>
+      </w:r>
+      <w:r>
+        <w:rPr>
+          <w:sz w:val="28"/>
+          <w:szCs w:val="28"/>
+        </w:rPr>
+        <w:t>s</w:t>
+      </w:r>
+      <w:r>
+        <w:rPr>
+          <w:sz w:val="28"/>
+          <w:szCs w:val="28"/>
+        </w:rPr>
+        <w:t xml:space="preserve">. I </w:t>
+      </w:r>
+      <w:r>
+        <w:rPr>
+          <w:sz w:val="28"/>
+          <w:szCs w:val="28"/>
+        </w:rPr>
+        <w:t xml:space="preserve">do not know that any </w:t>
+      </w:r>
+      <w:r>
+        <w:rPr>
+          <w:sz w:val="28"/>
+          <w:szCs w:val="28"/>
+        </w:rPr>
+        <w:t>worlds have the potential to reach this point in your lifetime</w:t>
+      </w:r>
+      <w:r>
+        <w:rPr>
+          <w:sz w:val="28"/>
+          <w:szCs w:val="28"/>
+        </w:rPr>
+        <w:t>.”</w:t>
+      </w:r>
+    </w:p>
+    <w:p>
+      <w:pPr>
+        <w:rPr>
+          <w:sz w:val="28"/>
+          <w:szCs w:val="28"/>
+        </w:rPr>
+      </w:pPr>
+      <w:r>
+        <w:rPr>
+          <w:sz w:val="28"/>
+          <w:szCs w:val="28"/>
+        </w:rPr>
+        <w:t>Instead of deflating, however, Zo seemed bolstered by this response, their scales set stiff in grim determination.</w:t>
+      </w:r>
+    </w:p>
+    <w:p>
+      <w:pPr>
+        <w:rPr>
+          <w:sz w:val="28"/>
+          <w:szCs w:val="28"/>
+        </w:rPr>
+      </w:pPr>
+      <w:r>
+        <w:rPr>
+          <w:sz w:val="28"/>
+          <w:szCs w:val="28"/>
+        </w:rPr>
+        <w:t xml:space="preserve">“Is there anything else you all need before I send you off?” Narzha asked. “This is your last opportunity to retrieve anything you might need from offworld.” </w:t>
+      </w:r>
+    </w:p>
+    <w:p>
+      <w:pPr>
+        <w:rPr>
+          <w:sz w:val="28"/>
+          <w:szCs w:val="28"/>
+        </w:rPr>
+      </w:pPr>
+      <w:r>
+        <w:rPr>
+          <w:sz w:val="28"/>
+          <w:szCs w:val="28"/>
+        </w:rPr>
+        <w:t>“We took care of that already,” Zo said with a sly smile. They really were getting better at those human expressions.</w:t>
+      </w:r>
+      <w:r>
+        <w:rPr>
+          <w:sz w:val="28"/>
+          <w:szCs w:val="28"/>
+        </w:rPr>
+        <w:t xml:space="preserve"> And for the first time, Narzha noticed that Zo’s pack was bulging somewhat. </w:t>
+      </w:r>
+    </w:p>
+    <w:p>
+      <w:pPr>
+        <w:rPr>
+          <w:sz w:val="28"/>
+          <w:szCs w:val="28"/>
+        </w:rPr>
+      </w:pPr>
+      <w:r>
+        <w:rPr>
+          <w:i/>
+          <w:iCs/>
+          <w:sz w:val="28"/>
+          <w:szCs w:val="28"/>
+        </w:rPr>
+        <w:t xml:space="preserve">Clever Tengu, </w:t>
+      </w:r>
+      <w:r>
+        <w:rPr>
+          <w:sz w:val="28"/>
+          <w:szCs w:val="28"/>
+        </w:rPr>
+        <w:t>she thought.</w:t>
+      </w:r>
+      <w:r>
+        <w:rPr>
+          <w:sz w:val="28"/>
+          <w:szCs w:val="28"/>
+        </w:rPr>
+        <w:t xml:space="preserve"> If Zo carried what she thought they did, </w:t>
+      </w:r>
+      <w:r>
+        <w:rPr>
+          <w:sz w:val="28"/>
+          <w:szCs w:val="28"/>
+        </w:rPr>
+        <w:t xml:space="preserve">she may </w:t>
+      </w:r>
+      <w:r>
+        <w:rPr>
+          <w:sz w:val="28"/>
+          <w:szCs w:val="28"/>
+        </w:rPr>
+        <w:t>just</w:t>
+      </w:r>
+      <w:r>
+        <w:rPr>
+          <w:sz w:val="28"/>
+          <w:szCs w:val="28"/>
+        </w:rPr>
+        <w:t xml:space="preserve"> see them again one day</w:t>
+      </w:r>
+      <w:r>
+        <w:rPr>
+          <w:sz w:val="28"/>
+          <w:szCs w:val="28"/>
+        </w:rPr>
+        <w:t xml:space="preserve"> after all</w:t>
+      </w:r>
+      <w:r>
+        <w:rPr>
+          <w:sz w:val="28"/>
+          <w:szCs w:val="28"/>
+        </w:rPr>
+        <w:t>.</w:t>
+      </w:r>
+    </w:p>
+    <w:p>
+      <w:pPr>
+        <w:rPr>
+          <w:sz w:val="28"/>
+          <w:szCs w:val="28"/>
+        </w:rPr>
+      </w:pPr>
+      <w:r>
+        <w:rPr>
+          <w:sz w:val="28"/>
+          <w:szCs w:val="28"/>
+        </w:rPr>
+        <w:t>“I take it,” Narzha said with a small chuckle, “that you know, then, where you wish to go?”</w:t>
+      </w:r>
+    </w:p>
+    <w:p>
+      <w:pPr>
+        <w:rPr>
+          <w:sz w:val="28"/>
+          <w:szCs w:val="28"/>
+        </w:rPr>
+      </w:pPr>
+      <w:r>
+        <w:rPr>
+          <w:sz w:val="28"/>
+          <w:szCs w:val="28"/>
+        </w:rPr>
+        <w:t xml:space="preserve">She knew, of course, where Adyn wanted to go—wherever the other two went. And </w:t>
+      </w:r>
+      <w:r>
+        <w:rPr>
+          <w:sz w:val="28"/>
+          <w:szCs w:val="28"/>
+        </w:rPr>
+        <w:t xml:space="preserve">based on what Zo was carrying, </w:t>
+      </w:r>
+      <w:r>
+        <w:rPr>
+          <w:sz w:val="28"/>
+          <w:szCs w:val="28"/>
+        </w:rPr>
+        <w:t>she had a feeling they all knew where that would be.</w:t>
+      </w:r>
+    </w:p>
+    <w:p>
+      <w:pPr>
+        <w:rPr>
+          <w:sz w:val="28"/>
+          <w:szCs w:val="28"/>
+        </w:rPr>
+      </w:pPr>
+      <w:r>
+        <w:rPr>
+          <w:sz w:val="28"/>
+          <w:szCs w:val="28"/>
+        </w:rPr>
+        <w:t>The three looked to each other and</w:t>
+      </w:r>
+      <w:r>
+        <w:rPr>
+          <w:sz w:val="28"/>
+          <w:szCs w:val="28"/>
+        </w:rPr>
+        <w:t xml:space="preserve">, sure enough, </w:t>
+      </w:r>
+      <w:r>
+        <w:rPr>
+          <w:sz w:val="28"/>
+          <w:szCs w:val="28"/>
+        </w:rPr>
+        <w:t>nodded</w:t>
+      </w:r>
+      <w:r>
+        <w:rPr>
+          <w:sz w:val="28"/>
+          <w:szCs w:val="28"/>
+        </w:rPr>
+        <w:t xml:space="preserve"> </w:t>
+      </w:r>
+      <w:r>
+        <w:rPr>
+          <w:sz w:val="28"/>
+          <w:szCs w:val="28"/>
+        </w:rPr>
+        <w:t xml:space="preserve">toward each other </w:t>
+      </w:r>
+      <w:r>
+        <w:rPr>
+          <w:sz w:val="28"/>
+          <w:szCs w:val="28"/>
+        </w:rPr>
+        <w:t>in unspoken agreement</w:t>
+      </w:r>
+      <w:r>
+        <w:rPr>
+          <w:sz w:val="28"/>
+          <w:szCs w:val="28"/>
+        </w:rPr>
+        <w:t xml:space="preserve">. Adyn grabbed Zo’s left </w:t>
+      </w:r>
+      <w:r>
+        <w:rPr>
+          <w:sz w:val="28"/>
+          <w:szCs w:val="28"/>
+        </w:rPr>
+        <w:t>paw</w:t>
+      </w:r>
+      <w:r>
+        <w:rPr>
+          <w:sz w:val="28"/>
+          <w:szCs w:val="28"/>
+        </w:rPr>
+        <w:t xml:space="preserve">, and M-Jenn grabbed Zo’s right </w:t>
+      </w:r>
+      <w:r>
+        <w:rPr>
+          <w:sz w:val="28"/>
+          <w:szCs w:val="28"/>
+        </w:rPr>
+        <w:t>paw</w:t>
+      </w:r>
+      <w:r>
+        <w:rPr>
+          <w:sz w:val="28"/>
+          <w:szCs w:val="28"/>
+        </w:rPr>
+        <w:t>.</w:t>
+      </w:r>
+    </w:p>
+    <w:p>
+      <w:pPr>
+        <w:rPr>
+          <w:sz w:val="28"/>
+          <w:szCs w:val="28"/>
+        </w:rPr>
+      </w:pPr>
+      <w:r>
+        <w:rPr>
+          <w:sz w:val="28"/>
+          <w:szCs w:val="28"/>
+        </w:rPr>
+        <w:t>“Then goodbye, little ones,” Narzha said.</w:t>
+      </w:r>
+    </w:p>
+    <w:p>
+      <w:pPr>
+        <w:rPr>
+          <w:sz w:val="28"/>
+          <w:szCs w:val="28"/>
+        </w:rPr>
+      </w:pPr>
+      <w:r>
+        <w:rPr>
+          <w:sz w:val="28"/>
+          <w:szCs w:val="28"/>
+        </w:rPr>
+        <w:t>A bubble of spacetime formed near Zo’s core, and expanded outward to encompass the three, and in a flash, they were gone.</w:t>
+      </w:r>
+    </w:p>
+    <w:p>
+      <w:pPr>
+        <w:rPr>
+          <w:sz w:val="28"/>
+          <w:szCs w:val="28"/>
+        </w:rPr>
+      </w:pPr>
+      <w:r>
+        <w:rPr>
+          <w:sz w:val="28"/>
+          <w:szCs w:val="28"/>
+        </w:rPr>
+        <w:br w:type="page"/>
+      </w:r>
+    </w:p>
+    <w:p>
+      <w:pPr>
+        <w:jc w:val="center"/>
+        <w:rPr>
+          <w:sz w:val="28"/>
+          <w:szCs w:val="28"/>
+        </w:rPr>
+      </w:pPr>
+      <w:r>
+        <w:rPr>
+          <w:sz w:val="28"/>
+          <w:szCs w:val="28"/>
+        </w:rPr>
+        <w:lastRenderedPageBreak/>
+        <w:t>&lt;&gt;</w:t>
+      </w:r>
+    </w:p>
+    <w:p>
+      <w:pPr>
+        <w:rPr>
+          <w:sz w:val="28"/>
+          <w:szCs w:val="28"/>
+        </w:rPr>
+      </w:pPr>
+      <w:r>
+        <w:rPr>
+          <w:sz w:val="28"/>
+          <w:szCs w:val="28"/>
+        </w:rPr>
+        <w:t>Iko</w:t>
+      </w:r>
+      <w:r>
+        <w:rPr>
+          <w:sz w:val="28"/>
+          <w:szCs w:val="28"/>
+        </w:rPr>
+        <w:t xml:space="preserve"> sighed as they lay down after a long day in the shop. </w:t>
+      </w:r>
+      <w:r>
+        <w:rPr>
+          <w:sz w:val="28"/>
+          <w:szCs w:val="28"/>
+        </w:rPr>
+        <w:t>[ZO’S MOM] and [ZO’S DAD] were scrambling to sell off their Alignment-tech for scrap and buy up as much Old-World tech as possible with the announcement that the alignment would be closing.</w:t>
+      </w:r>
+    </w:p>
+    <w:p>
+      <w:pPr>
+        <w:rPr>
+          <w:sz w:val="28"/>
+          <w:szCs w:val="28"/>
+        </w:rPr>
+      </w:pPr>
+      <w:r>
+        <w:rPr>
+          <w:sz w:val="28"/>
+          <w:szCs w:val="28"/>
+        </w:rPr>
+        <w:t>It would hit the shop hard at first, but luckily they had a fair amount of Old-World tech saved up</w:t>
+      </w:r>
+      <w:r>
+        <w:rPr>
+          <w:sz w:val="28"/>
+          <w:szCs w:val="28"/>
+        </w:rPr>
+        <w:t>,</w:t>
+      </w:r>
+      <w:r>
+        <w:rPr>
+          <w:sz w:val="28"/>
+          <w:szCs w:val="28"/>
+        </w:rPr>
+        <w:t xml:space="preserve"> and with the extreme demand for replacement vehicles, Iko </w:t>
+      </w:r>
+      <w:r>
+        <w:rPr>
+          <w:sz w:val="28"/>
+          <w:szCs w:val="28"/>
+        </w:rPr>
+        <w:t>knew</w:t>
+      </w:r>
+      <w:r>
+        <w:rPr>
+          <w:sz w:val="28"/>
+          <w:szCs w:val="28"/>
+        </w:rPr>
+        <w:t xml:space="preserve"> the shop might actually </w:t>
+      </w:r>
+      <w:r>
+        <w:rPr>
+          <w:sz w:val="28"/>
+          <w:szCs w:val="28"/>
+        </w:rPr>
+        <w:t>make it out ahead.</w:t>
+      </w:r>
+      <w:r>
+        <w:rPr>
+          <w:sz w:val="28"/>
+          <w:szCs w:val="28"/>
+        </w:rPr>
+        <w:t xml:space="preserve"> </w:t>
+      </w:r>
+    </w:p>
+    <w:p>
+      <w:pPr>
+        <w:rPr>
+          <w:sz w:val="28"/>
+          <w:szCs w:val="28"/>
+        </w:rPr>
+      </w:pPr>
+      <w:r>
+        <w:rPr>
+          <w:sz w:val="28"/>
+          <w:szCs w:val="28"/>
+        </w:rPr>
+        <w:t>The mine was closing. No use mining resources w</w:t>
+      </w:r>
+      <w:r>
+        <w:rPr>
+          <w:sz w:val="28"/>
+          <w:szCs w:val="28"/>
+        </w:rPr>
+        <w:t xml:space="preserve">hen </w:t>
+      </w:r>
+      <w:r>
+        <w:rPr>
+          <w:sz w:val="28"/>
+          <w:szCs w:val="28"/>
+        </w:rPr>
+        <w:t>every single one of</w:t>
+      </w:r>
+      <w:r>
+        <w:rPr>
+          <w:sz w:val="28"/>
+          <w:szCs w:val="28"/>
+        </w:rPr>
+        <w:t xml:space="preserve"> your buyers </w:t>
+      </w:r>
+      <w:r>
+        <w:rPr>
+          <w:sz w:val="28"/>
+          <w:szCs w:val="28"/>
+        </w:rPr>
+        <w:t>was</w:t>
+      </w:r>
+      <w:r>
+        <w:rPr>
+          <w:sz w:val="28"/>
+          <w:szCs w:val="28"/>
+        </w:rPr>
+        <w:t>, for all intents and purposes, dead to you.</w:t>
+      </w:r>
+    </w:p>
+    <w:p>
+      <w:pPr>
+        <w:rPr>
+          <w:sz w:val="28"/>
+          <w:szCs w:val="28"/>
+        </w:rPr>
+      </w:pPr>
+      <w:r>
+        <w:rPr>
+          <w:sz w:val="28"/>
+          <w:szCs w:val="28"/>
+        </w:rPr>
+        <w:t>The thought gave Iko a pang of grief, and their scales fluttered mournfully.</w:t>
+      </w:r>
+    </w:p>
+    <w:p>
+      <w:pPr>
+        <w:rPr>
+          <w:sz w:val="28"/>
+          <w:szCs w:val="28"/>
+        </w:rPr>
+      </w:pPr>
+      <w:r>
+        <w:rPr>
+          <w:sz w:val="28"/>
+          <w:szCs w:val="28"/>
+        </w:rPr>
+        <w:t xml:space="preserve">They didn’t know if Zo </w:t>
+      </w:r>
+      <w:proofErr w:type="gramStart"/>
+      <w:r>
+        <w:rPr>
+          <w:sz w:val="28"/>
+          <w:szCs w:val="28"/>
+        </w:rPr>
+        <w:t>was</w:t>
+      </w:r>
+      <w:proofErr w:type="gramEnd"/>
+      <w:r>
+        <w:rPr>
+          <w:sz w:val="28"/>
+          <w:szCs w:val="28"/>
+        </w:rPr>
+        <w:t xml:space="preserve"> alive or dead and </w:t>
+      </w:r>
+      <w:r>
+        <w:rPr>
+          <w:sz w:val="28"/>
+          <w:szCs w:val="28"/>
+        </w:rPr>
+        <w:t xml:space="preserve">likely </w:t>
+      </w:r>
+      <w:r>
+        <w:rPr>
+          <w:sz w:val="28"/>
+          <w:szCs w:val="28"/>
+        </w:rPr>
+        <w:t xml:space="preserve">never would know. </w:t>
+      </w:r>
+      <w:r>
+        <w:rPr>
+          <w:sz w:val="28"/>
+          <w:szCs w:val="28"/>
+        </w:rPr>
+        <w:t xml:space="preserve">The fact that Zo didn’t try to send a message through </w:t>
+      </w:r>
+      <w:r>
+        <w:rPr>
+          <w:sz w:val="28"/>
+          <w:szCs w:val="28"/>
+        </w:rPr>
+        <w:t xml:space="preserve">the [INTERPLANETARY INTERNET] </w:t>
+      </w:r>
+      <w:r>
+        <w:rPr>
+          <w:sz w:val="28"/>
+          <w:szCs w:val="28"/>
+        </w:rPr>
+        <w:t xml:space="preserve">was a bad sign. </w:t>
+      </w:r>
+    </w:p>
+    <w:p>
+      <w:pPr>
+        <w:rPr>
+          <w:sz w:val="28"/>
+          <w:szCs w:val="28"/>
+        </w:rPr>
+      </w:pPr>
+      <w:r>
+        <w:rPr>
+          <w:i/>
+          <w:iCs/>
+          <w:sz w:val="28"/>
+          <w:szCs w:val="28"/>
+        </w:rPr>
+        <w:t>Did Zo do all this?</w:t>
+      </w:r>
+      <w:r>
+        <w:rPr>
+          <w:sz w:val="28"/>
+          <w:szCs w:val="28"/>
+        </w:rPr>
+        <w:t xml:space="preserve"> </w:t>
+      </w:r>
+    </w:p>
+    <w:p>
+      <w:pPr>
+        <w:rPr>
+          <w:sz w:val="28"/>
+          <w:szCs w:val="28"/>
+        </w:rPr>
+      </w:pPr>
+      <w:r>
+        <w:rPr>
+          <w:sz w:val="28"/>
+          <w:szCs w:val="28"/>
+        </w:rPr>
+        <w:t>It was hard to imagine that their meek, gentle Zo could’ve been at least partially responsible for the greatest event in alignment history since the initial formation of the alignment.</w:t>
+      </w:r>
+    </w:p>
+    <w:p>
+      <w:pPr>
+        <w:rPr>
+          <w:sz w:val="28"/>
+          <w:szCs w:val="28"/>
+        </w:rPr>
+      </w:pPr>
+      <w:r>
+        <w:rPr>
+          <w:sz w:val="28"/>
+          <w:szCs w:val="28"/>
+        </w:rPr>
+        <w:t xml:space="preserve">Iko hoped that, wherever Zo was, they were happy. </w:t>
+      </w:r>
+      <w:r>
+        <w:rPr>
+          <w:sz w:val="28"/>
+          <w:szCs w:val="28"/>
+        </w:rPr>
+        <w:t>Iko just wished they could’ve said goodbye one last time—</w:t>
+      </w:r>
+    </w:p>
+    <w:p>
+      <w:pPr>
+        <w:rPr>
+          <w:sz w:val="28"/>
+          <w:szCs w:val="28"/>
+        </w:rPr>
+      </w:pPr>
+      <w:r>
+        <w:rPr>
+          <w:sz w:val="28"/>
+          <w:szCs w:val="28"/>
+        </w:rPr>
+        <w:t>A sudden flash lit the tiny burrow, and Iko’s eyes shot open.</w:t>
       </w:r>
     </w:p>
     <w:sectPr>

</xml_diff>